<commit_message>
relazione e rimozione spazio vuoto
</commit_message>
<xml_diff>
--- a/Relazione/Relazione_progetto_bibliotecaUNIFE_Marzola_Taiwo.docx.docx
+++ b/Relazione/Relazione_progetto_bibliotecaUNIFE_Marzola_Taiwo.docx.docx
@@ -608,26 +608,268 @@
         <w:rPr>
           <w:lang w:val="it-IT"/>
         </w:rPr>
-        <w:t xml:space="preserve"> di seguito riportate con l’equivalente espressione scritta in algebra relazionale: </w:t>
-      </w:r>
-    </w:p>
-    <w:p>
-      <w:pPr>
-        <w:pStyle w:val="ListParagraph"/>
-        <w:numPr>
-          <w:ilvl w:val="0"/>
-          <w:numId w:val="3"/>
-        </w:numPr>
-        <w:rPr>
-          <w:lang w:val="it-IT"/>
-        </w:rPr>
-      </w:pPr>
-      <w:r>
-        <w:rPr>
-          <w:lang w:val="it-IT"/>
-        </w:rPr>
-        <w:t>Query 1:</w:t>
-      </w:r>
+        <w:t xml:space="preserve"> di seguito riportate con l’equivalente espressione scritta in algebra relazionale</w:t>
+      </w:r>
+      <w:r>
+        <w:rPr>
+          <w:lang w:val="it-IT"/>
+        </w:rPr>
+        <w:t>.</w:t>
+      </w:r>
+      <w:r>
+        <w:rPr>
+          <w:lang w:val="it-IT"/>
+        </w:rPr>
+        <w:t xml:space="preserve"> </w:t>
+      </w:r>
+    </w:p>
+    <w:p>
+      <w:pPr>
+        <w:rPr>
+          <w:lang w:val="it-IT"/>
+        </w:rPr>
+      </w:pPr>
+    </w:p>
+    <w:p>
+      <w:pPr>
+        <w:rPr>
+          <w:b/>
+          <w:bCs/>
+          <w:lang w:val="it-IT"/>
+        </w:rPr>
+      </w:pPr>
+      <w:r>
+        <w:rPr>
+          <w:b/>
+          <w:bCs/>
+          <w:lang w:val="it-IT"/>
+        </w:rPr>
+        <w:t>Query 1</w:t>
+      </w:r>
+    </w:p>
+    <w:p>
+      <w:pPr>
+        <w:rPr>
+          <w:i/>
+          <w:iCs/>
+          <w:lang w:val="it-IT"/>
+        </w:rPr>
+      </w:pPr>
+      <w:r>
+        <w:rPr>
+          <w:i/>
+          <w:iCs/>
+          <w:lang w:val="it-IT"/>
+        </w:rPr>
+        <w:t xml:space="preserve">SELECT </w:t>
+      </w:r>
+      <w:proofErr w:type="spellStart"/>
+      <w:r>
+        <w:rPr>
+          <w:i/>
+          <w:iCs/>
+          <w:lang w:val="it-IT"/>
+        </w:rPr>
+        <w:t>Libro.CodLibro</w:t>
+      </w:r>
+      <w:proofErr w:type="spellEnd"/>
+      <w:r>
+        <w:rPr>
+          <w:i/>
+          <w:iCs/>
+          <w:lang w:val="it-IT"/>
+        </w:rPr>
+        <w:t xml:space="preserve">, </w:t>
+      </w:r>
+      <w:proofErr w:type="spellStart"/>
+      <w:r>
+        <w:rPr>
+          <w:i/>
+          <w:iCs/>
+          <w:lang w:val="it-IT"/>
+        </w:rPr>
+        <w:t>Libro.Titolo</w:t>
+      </w:r>
+      <w:proofErr w:type="spellEnd"/>
+      <w:r>
+        <w:rPr>
+          <w:i/>
+          <w:iCs/>
+          <w:lang w:val="it-IT"/>
+        </w:rPr>
+        <w:t xml:space="preserve">, </w:t>
+      </w:r>
+      <w:proofErr w:type="spellStart"/>
+      <w:r>
+        <w:rPr>
+          <w:i/>
+          <w:iCs/>
+          <w:lang w:val="it-IT"/>
+        </w:rPr>
+        <w:t>Libro.ISBN</w:t>
+      </w:r>
+      <w:proofErr w:type="spellEnd"/>
+      <w:r>
+        <w:rPr>
+          <w:i/>
+          <w:iCs/>
+          <w:lang w:val="it-IT"/>
+        </w:rPr>
+        <w:t xml:space="preserve">, </w:t>
+      </w:r>
+      <w:proofErr w:type="spellStart"/>
+      <w:r>
+        <w:rPr>
+          <w:i/>
+          <w:iCs/>
+          <w:lang w:val="it-IT"/>
+        </w:rPr>
+        <w:t>Libro.Lingua</w:t>
+      </w:r>
+      <w:proofErr w:type="spellEnd"/>
+      <w:r>
+        <w:rPr>
+          <w:i/>
+          <w:iCs/>
+          <w:lang w:val="it-IT"/>
+        </w:rPr>
+        <w:t xml:space="preserve">, </w:t>
+      </w:r>
+      <w:proofErr w:type="spellStart"/>
+      <w:r>
+        <w:rPr>
+          <w:i/>
+          <w:iCs/>
+          <w:lang w:val="it-IT"/>
+        </w:rPr>
+        <w:t>Libro.AnnoPubb</w:t>
+      </w:r>
+      <w:proofErr w:type="spellEnd"/>
+      <w:r>
+        <w:rPr>
+          <w:i/>
+          <w:iCs/>
+          <w:lang w:val="it-IT"/>
+        </w:rPr>
+        <w:t xml:space="preserve">, </w:t>
+      </w:r>
+      <w:proofErr w:type="spellStart"/>
+      <w:r>
+        <w:rPr>
+          <w:i/>
+          <w:iCs/>
+          <w:lang w:val="it-IT"/>
+        </w:rPr>
+        <w:t>Libro.CodDip</w:t>
+      </w:r>
+      <w:proofErr w:type="spellEnd"/>
+    </w:p>
+    <w:p>
+      <w:pPr>
+        <w:rPr>
+          <w:i/>
+          <w:iCs/>
+          <w:lang w:val="it-IT"/>
+        </w:rPr>
+      </w:pPr>
+      <w:r>
+        <w:rPr>
+          <w:i/>
+          <w:iCs/>
+          <w:lang w:val="it-IT"/>
+        </w:rPr>
+        <w:t xml:space="preserve">FROM </w:t>
+      </w:r>
+      <w:proofErr w:type="spellStart"/>
+      <w:r>
+        <w:rPr>
+          <w:i/>
+          <w:iCs/>
+          <w:lang w:val="it-IT"/>
+        </w:rPr>
+        <w:t>BibliotecaUNIFE.Libro</w:t>
+      </w:r>
+      <w:proofErr w:type="spellEnd"/>
+      <w:r>
+        <w:rPr>
+          <w:i/>
+          <w:iCs/>
+          <w:lang w:val="it-IT"/>
+        </w:rPr>
+        <w:t xml:space="preserve"> </w:t>
+      </w:r>
+    </w:p>
+    <w:p>
+      <w:pPr>
+        <w:rPr>
+          <w:i/>
+          <w:iCs/>
+          <w:lang w:val="it-IT"/>
+        </w:rPr>
+      </w:pPr>
+      <w:r>
+        <w:rPr>
+          <w:i/>
+          <w:iCs/>
+          <w:lang w:val="it-IT"/>
+        </w:rPr>
+        <w:t>WHERE Titolo LIKE '%</w:t>
+      </w:r>
+      <w:proofErr w:type="gramStart"/>
+      <w:r>
+        <w:rPr>
+          <w:i/>
+          <w:iCs/>
+          <w:lang w:val="it-IT"/>
+        </w:rPr>
+        <w:t>" .</w:t>
+      </w:r>
+      <w:proofErr w:type="gramEnd"/>
+      <w:r>
+        <w:rPr>
+          <w:i/>
+          <w:iCs/>
+          <w:lang w:val="it-IT"/>
+        </w:rPr>
+        <w:t xml:space="preserve"> $</w:t>
+      </w:r>
+      <w:proofErr w:type="spellStart"/>
+      <w:proofErr w:type="gramStart"/>
+      <w:r>
+        <w:rPr>
+          <w:i/>
+          <w:iCs/>
+          <w:lang w:val="it-IT"/>
+        </w:rPr>
+        <w:t>nomeLibro</w:t>
+      </w:r>
+      <w:proofErr w:type="spellEnd"/>
+      <w:r>
+        <w:rPr>
+          <w:i/>
+          <w:iCs/>
+          <w:lang w:val="it-IT"/>
+        </w:rPr>
+        <w:t xml:space="preserve"> .</w:t>
+      </w:r>
+      <w:proofErr w:type="gramEnd"/>
+      <w:r>
+        <w:rPr>
+          <w:i/>
+          <w:iCs/>
+          <w:lang w:val="it-IT"/>
+        </w:rPr>
+        <w:t xml:space="preserve"> "%'";</w:t>
+      </w:r>
+    </w:p>
+    <w:p>
+      <w:pPr>
+        <w:rPr>
+          <w:i/>
+          <w:iCs/>
+          <w:lang w:val="it-IT"/>
+        </w:rPr>
+      </w:pPr>
     </w:p>
     <w:p>
       <w:pPr>

</xml_diff>